<commit_message>
Change to Zoppou test (still not work)
</commit_message>
<xml_diff>
--- a/stm/documents/algorithm_and_tests/test_summary/stm_code_testing_report_card.docx
+++ b/stm/documents/algorithm_and_tests/test_summary/stm_code_testing_report_card.docx
@@ -1106,22 +1106,52 @@
         <w:tc>
           <w:tcPr>
             <w:tcW w:w="7938" w:type="dxa"/>
-            <w:vAlign w:val="center"/>
-          </w:tcPr>
-          <w:p>
-            <w:pPr>
-              <w:spacing w:before="20" w:after="20" w:line="240" w:lineRule="auto"/>
-            </w:pPr>
-            <w:r>
-              <w:t xml:space="preserve">Linear decay, 3rd order </w:t>
-            </w:r>
-            <w:proofErr w:type="spellStart"/>
-            <w:r>
-              <w:t>Runge-Kutta</w:t>
-            </w:r>
-            <w:proofErr w:type="spellEnd"/>
-            <w:r>
-              <w:t xml:space="preserve"> ordinary differential equation solver</w:t>
+            <w:shd w:val="clear" w:color="auto" w:fill="DAEEF3"/>
+            <w:vAlign w:val="center"/>
+          </w:tcPr>
+          <w:p>
+            <w:pPr>
+              <w:spacing w:before="60" w:after="60" w:line="240" w:lineRule="auto"/>
+              <w:rPr>
+                <w:sz w:val="24"/>
+                <w:szCs w:val="24"/>
+              </w:rPr>
+            </w:pPr>
+            <w:r>
+              <w:rPr>
+                <w:sz w:val="24"/>
+                <w:szCs w:val="24"/>
+              </w:rPr>
+              <w:t>Advection &amp; Diffusion</w:t>
+            </w:r>
+          </w:p>
+        </w:tc>
+        <w:tc>
+          <w:tcPr>
+            <w:tcW w:w="1638" w:type="dxa"/>
+            <w:shd w:val="clear" w:color="auto" w:fill="DAEEF3"/>
+            <w:vAlign w:val="center"/>
+          </w:tcPr>
+          <w:p>
+            <w:pPr>
+              <w:spacing w:before="60" w:after="60" w:line="240" w:lineRule="auto"/>
+              <w:jc w:val="center"/>
+            </w:pPr>
+          </w:p>
+        </w:tc>
+      </w:tr>
+      <w:tr>
+        <w:tc>
+          <w:tcPr>
+            <w:tcW w:w="7938" w:type="dxa"/>
+            <w:vAlign w:val="center"/>
+          </w:tcPr>
+          <w:p>
+            <w:pPr>
+              <w:spacing w:before="20" w:after="20" w:line="240" w:lineRule="auto"/>
+            </w:pPr>
+            <w:r>
+              <w:t>Uniform flow, Gaussian mass, concentration remote BC, constant dispersion coefficient</w:t>
             </w:r>
           </w:p>
         </w:tc>
@@ -1143,7 +1173,7 @@
                 <wp:inline distT="0" distB="0" distL="0" distR="0">
                   <wp:extent cx="131445" cy="131445"/>
                   <wp:effectExtent l="19050" t="0" r="1905" b="0"/>
-                  <wp:docPr id="11" name="Picture 11"/>
+                  <wp:docPr id="12" name="Picture 11"/>
                   <wp:cNvGraphicFramePr>
                     <a:graphicFrameLocks xmlns:a="http://schemas.openxmlformats.org/drawingml/2006/main" noChangeAspect="1"/>
                   </wp:cNvGraphicFramePr>
@@ -1195,125 +1225,6 @@
         <w:tc>
           <w:tcPr>
             <w:tcW w:w="7938" w:type="dxa"/>
-            <w:shd w:val="clear" w:color="auto" w:fill="DAEEF3"/>
-            <w:vAlign w:val="center"/>
-          </w:tcPr>
-          <w:p>
-            <w:pPr>
-              <w:spacing w:before="60" w:after="60" w:line="240" w:lineRule="auto"/>
-              <w:rPr>
-                <w:sz w:val="24"/>
-                <w:szCs w:val="24"/>
-              </w:rPr>
-            </w:pPr>
-            <w:r>
-              <w:rPr>
-                <w:sz w:val="24"/>
-                <w:szCs w:val="24"/>
-              </w:rPr>
-              <w:t>Advection &amp; Diffusion</w:t>
-            </w:r>
-          </w:p>
-        </w:tc>
-        <w:tc>
-          <w:tcPr>
-            <w:tcW w:w="1638" w:type="dxa"/>
-            <w:shd w:val="clear" w:color="auto" w:fill="DAEEF3"/>
-            <w:vAlign w:val="center"/>
-          </w:tcPr>
-          <w:p>
-            <w:pPr>
-              <w:spacing w:before="60" w:after="60" w:line="240" w:lineRule="auto"/>
-              <w:jc w:val="center"/>
-            </w:pPr>
-          </w:p>
-        </w:tc>
-      </w:tr>
-      <w:tr>
-        <w:tc>
-          <w:tcPr>
-            <w:tcW w:w="7938" w:type="dxa"/>
-            <w:vAlign w:val="center"/>
-          </w:tcPr>
-          <w:p>
-            <w:pPr>
-              <w:spacing w:before="20" w:after="20" w:line="240" w:lineRule="auto"/>
-            </w:pPr>
-            <w:r>
-              <w:t>Uniform flow, Gaussian mass, concentration remote BC, constant dispersion coefficient</w:t>
-            </w:r>
-          </w:p>
-        </w:tc>
-        <w:tc>
-          <w:tcPr>
-            <w:tcW w:w="1638" w:type="dxa"/>
-            <w:vAlign w:val="center"/>
-          </w:tcPr>
-          <w:p>
-            <w:pPr>
-              <w:spacing w:before="20" w:after="20" w:line="240" w:lineRule="auto"/>
-              <w:jc w:val="center"/>
-            </w:pPr>
-            <w:r>
-              <w:rPr>
-                <w:noProof/>
-              </w:rPr>
-              <w:drawing>
-                <wp:inline distT="0" distB="0" distL="0" distR="0">
-                  <wp:extent cx="131445" cy="131445"/>
-                  <wp:effectExtent l="19050" t="0" r="1905" b="0"/>
-                  <wp:docPr id="23" name="Picture 11"/>
-                  <wp:cNvGraphicFramePr>
-                    <a:graphicFrameLocks xmlns:a="http://schemas.openxmlformats.org/drawingml/2006/main" noChangeAspect="1"/>
-                  </wp:cNvGraphicFramePr>
-                  <a:graphic xmlns:a="http://schemas.openxmlformats.org/drawingml/2006/main">
-                    <a:graphicData uri="http://schemas.openxmlformats.org/drawingml/2006/picture">
-                      <pic:pic xmlns:pic="http://schemas.openxmlformats.org/drawingml/2006/picture">
-                        <pic:nvPicPr>
-                          <pic:cNvPr id="0" name="Picture 11"/>
-                          <pic:cNvPicPr>
-                            <a:picLocks noChangeAspect="1" noChangeArrowheads="1"/>
-                          </pic:cNvPicPr>
-                        </pic:nvPicPr>
-                        <pic:blipFill>
-                          <a:blip r:embed="rId7"/>
-                          <a:srcRect/>
-                          <a:stretch>
-                            <a:fillRect/>
-                          </a:stretch>
-                        </pic:blipFill>
-                        <pic:spPr bwMode="auto">
-                          <a:xfrm>
-                            <a:off x="0" y="0"/>
-                            <a:ext cx="131445" cy="131445"/>
-                          </a:xfrm>
-                          <a:prstGeom prst="rect">
-                            <a:avLst/>
-                          </a:prstGeom>
-                          <a:noFill/>
-                          <a:ln w="9525">
-                            <a:noFill/>
-                            <a:miter lim="800000"/>
-                            <a:headEnd/>
-                            <a:tailEnd/>
-                          </a:ln>
-                        </pic:spPr>
-                      </pic:pic>
-                    </a:graphicData>
-                  </a:graphic>
-                </wp:inline>
-              </w:drawing>
-            </w:r>
-            <w:r>
-              <w:t>Passed</w:t>
-            </w:r>
-          </w:p>
-        </w:tc>
-      </w:tr>
-      <w:tr>
-        <w:tc>
-          <w:tcPr>
-            <w:tcW w:w="7938" w:type="dxa"/>
             <w:vAlign w:val="center"/>
           </w:tcPr>
           <w:p>
@@ -1348,7 +1259,7 @@
                 <wp:inline distT="0" distB="0" distL="0" distR="0">
                   <wp:extent cx="136225" cy="136225"/>
                   <wp:effectExtent l="19050" t="0" r="0" b="0"/>
-                  <wp:docPr id="13" name="Picture 2" descr="C:\Documents and Settings\bdoca3-230temp\Desktop\Checkmark.jpg"/>
+                  <wp:docPr id="16" name="Picture 2" descr="C:\Documents and Settings\bdoca3-230temp\Desktop\Checkmark.jpg"/>
                   <wp:cNvGraphicFramePr>
                     <a:graphicFrameLocks xmlns:a="http://schemas.openxmlformats.org/drawingml/2006/main" noChangeAspect="1"/>
                   </wp:cNvGraphicFramePr>
@@ -1442,7 +1353,7 @@
                 <wp:inline distT="0" distB="0" distL="0" distR="0">
                   <wp:extent cx="102235" cy="95250"/>
                   <wp:effectExtent l="19050" t="0" r="0" b="0"/>
-                  <wp:docPr id="14" name="Picture 14"/>
+                  <wp:docPr id="17" name="Picture 14"/>
                   <wp:cNvGraphicFramePr>
                     <a:graphicFrameLocks xmlns:a="http://schemas.openxmlformats.org/drawingml/2006/main" noChangeAspect="1"/>
                   </wp:cNvGraphicFramePr>
@@ -1602,7 +1513,7 @@
                 <wp:inline distT="0" distB="0" distL="0" distR="0">
                   <wp:extent cx="131445" cy="131445"/>
                   <wp:effectExtent l="19050" t="0" r="1905" b="0"/>
-                  <wp:docPr id="15" name="Picture 15"/>
+                  <wp:docPr id="20" name="Picture 15"/>
                   <wp:cNvGraphicFramePr>
                     <a:graphicFrameLocks xmlns:a="http://schemas.openxmlformats.org/drawingml/2006/main" noChangeAspect="1"/>
                   </wp:cNvGraphicFramePr>
@@ -1683,7 +1594,7 @@
                 <wp:inline distT="0" distB="0" distL="0" distR="0">
                   <wp:extent cx="131445" cy="131445"/>
                   <wp:effectExtent l="19050" t="0" r="1905" b="0"/>
-                  <wp:docPr id="18" name="Picture 16"/>
+                  <wp:docPr id="21" name="Picture 16"/>
                   <wp:cNvGraphicFramePr>
                     <a:graphicFrameLocks xmlns:a="http://schemas.openxmlformats.org/drawingml/2006/main" noChangeAspect="1"/>
                   </wp:cNvGraphicFramePr>
@@ -1770,7 +1681,7 @@
                 <wp:inline distT="0" distB="0" distL="0" distR="0">
                   <wp:extent cx="131445" cy="131445"/>
                   <wp:effectExtent l="19050" t="0" r="1905" b="0"/>
-                  <wp:docPr id="19" name="Picture 16"/>
+                  <wp:docPr id="24" name="Picture 16"/>
                   <wp:cNvGraphicFramePr>
                     <a:graphicFrameLocks xmlns:a="http://schemas.openxmlformats.org/drawingml/2006/main" noChangeAspect="1"/>
                   </wp:cNvGraphicFramePr>
@@ -1898,7 +1809,7 @@
                 <wp:inline distT="0" distB="0" distL="0" distR="0">
                   <wp:extent cx="136225" cy="136225"/>
                   <wp:effectExtent l="19050" t="0" r="0" b="0"/>
-                  <wp:docPr id="26" name="Picture 2" descr="C:\Documents and Settings\bdoca3-230temp\Desktop\Checkmark.jpg"/>
+                  <wp:docPr id="25" name="Picture 2" descr="C:\Documents and Settings\bdoca3-230temp\Desktop\Checkmark.jpg"/>
                   <wp:cNvGraphicFramePr>
                     <a:graphicFrameLocks xmlns:a="http://schemas.openxmlformats.org/drawingml/2006/main" noChangeAspect="1"/>
                   </wp:cNvGraphicFramePr>
@@ -2004,7 +1915,7 @@
                 <wp:inline distT="0" distB="0" distL="0" distR="0">
                   <wp:extent cx="102235" cy="95250"/>
                   <wp:effectExtent l="19050" t="0" r="0" b="0"/>
-                  <wp:docPr id="22" name="Picture 17"/>
+                  <wp:docPr id="27" name="Picture 17"/>
                   <wp:cNvGraphicFramePr>
                     <a:graphicFrameLocks xmlns:a="http://schemas.openxmlformats.org/drawingml/2006/main" noChangeAspect="1"/>
                   </wp:cNvGraphicFramePr>
@@ -2103,6 +2014,37 @@
               </w:rPr>
               <w:t xml:space="preserve"> In progress</w:t>
             </w:r>
+          </w:p>
+        </w:tc>
+      </w:tr>
+      <w:tr>
+        <w:tc>
+          <w:tcPr>
+            <w:tcW w:w="7938" w:type="dxa"/>
+            <w:vAlign w:val="center"/>
+          </w:tcPr>
+          <w:p>
+            <w:pPr>
+              <w:spacing w:before="20" w:after="20" w:line="240" w:lineRule="auto"/>
+              <w:rPr>
+                <w:highlight w:val="yellow"/>
+              </w:rPr>
+            </w:pPr>
+          </w:p>
+        </w:tc>
+        <w:tc>
+          <w:tcPr>
+            <w:tcW w:w="1638" w:type="dxa"/>
+            <w:vAlign w:val="center"/>
+          </w:tcPr>
+          <w:p>
+            <w:pPr>
+              <w:spacing w:before="20" w:after="20" w:line="240" w:lineRule="auto"/>
+              <w:jc w:val="center"/>
+              <w:rPr>
+                <w:highlight w:val="yellow"/>
+              </w:rPr>
+            </w:pPr>
           </w:p>
         </w:tc>
       </w:tr>
@@ -2303,7 +2245,7 @@
         <v:path o:extrusionok="f" gradientshapeok="t" o:connecttype="rect"/>
         <o:lock v:ext="edit" aspectratio="t"/>
       </v:shapetype>
-      <v:shape id="_x0000_i1027" type="#_x0000_t75" style="width:300.1pt;height:300.1pt;visibility:visible;mso-wrap-style:square" o:bullet="t">
+      <v:shape id="_x0000_i1029" type="#_x0000_t75" style="width:300pt;height:300pt;visibility:visible;mso-wrap-style:square" o:bullet="t">
         <v:imagedata r:id="rId1" o:title="Checkmark"/>
       </v:shape>
     </w:pict>

</xml_diff>